<commit_message>
Grosse progression de l'interface graphique
</commit_message>
<xml_diff>
--- a/420-4C6 H23 - tp3 .docx
+++ b/420-4C6 H23 - tp3 .docx
@@ -1706,6 +1706,15 @@
                 <w:lang w:val="fr-CA" w:eastAsia="en-US"/>
               </w:rPr>
             </w:pPr>
+            <w:r>
+              <w:rPr>
+                <w:rFonts w:ascii="LM Roman 12" w:hAnsi="LM Roman 12"/>
+                <w:spacing w:val="-2"/>
+                <w:kern w:val="22"/>
+                <w:lang w:val="fr-CA" w:eastAsia="en-US"/>
+              </w:rPr>
+              <w:t>X</w:t>
+            </w:r>
           </w:p>
         </w:tc>
       </w:tr>

</xml_diff>

<commit_message>
Tableau de test completer
</commit_message>
<xml_diff>
--- a/420-4C6 H23 - tp3 .docx
+++ b/420-4C6 H23 - tp3 .docx
@@ -5111,10 +5111,10 @@
         <w:tblLook w:val="04A0" w:firstRow="1" w:lastRow="0" w:firstColumn="1" w:lastColumn="0" w:noHBand="0" w:noVBand="1"/>
       </w:tblPr>
       <w:tblGrid>
-        <w:gridCol w:w="5089"/>
-        <w:gridCol w:w="1759"/>
-        <w:gridCol w:w="1739"/>
-        <w:gridCol w:w="2203"/>
+        <w:gridCol w:w="5088"/>
+        <w:gridCol w:w="1711"/>
+        <w:gridCol w:w="1690"/>
+        <w:gridCol w:w="2301"/>
       </w:tblGrid>
       <w:tr>
         <w:tc>
@@ -5482,18 +5482,7 @@
                 <w:lang w:eastAsia="en-US" w:bidi="en-US"/>
               </w:rPr>
             </w:pPr>
-          </w:p>
-        </w:tc>
-      </w:tr>
-      <w:tr>
-        <w:tc>
-          <w:tcPr>
-            <w:tcW w:w="2697" w:type="dxa"/>
-          </w:tcPr>
-          <w:p>
-            <w:pPr>
-              <w:spacing w:after="200"/>
-              <w:jc w:val="center"/>
+            <w:r>
               <w:rPr>
                 <w:rFonts w:ascii="LM Roman 12" w:hAnsi="LM Roman 12"/>
                 <w:spacing w:val="-2"/>
@@ -5502,8 +5491,20 @@
                 <w:szCs w:val="32"/>
                 <w:lang w:eastAsia="en-US" w:bidi="en-US"/>
               </w:rPr>
-            </w:pPr>
-            <w:r>
+              <w:t>Il faut tester que les états initials de la grille s’initialise correctement</w:t>
+            </w:r>
+          </w:p>
+        </w:tc>
+      </w:tr>
+      <w:tr>
+        <w:tc>
+          <w:tcPr>
+            <w:tcW w:w="2697" w:type="dxa"/>
+          </w:tcPr>
+          <w:p>
+            <w:pPr>
+              <w:spacing w:after="200"/>
+              <w:jc w:val="center"/>
               <w:rPr>
                 <w:rFonts w:ascii="LM Roman 12" w:hAnsi="LM Roman 12"/>
                 <w:spacing w:val="-2"/>
@@ -5512,18 +5513,8 @@
                 <w:szCs w:val="32"/>
                 <w:lang w:eastAsia="en-US" w:bidi="en-US"/>
               </w:rPr>
-              <w:t>TestAjouterMinesGrille()</w:t>
-            </w:r>
-          </w:p>
-        </w:tc>
-        <w:tc>
-          <w:tcPr>
-            <w:tcW w:w="2697" w:type="dxa"/>
-          </w:tcPr>
-          <w:p>
-            <w:pPr>
-              <w:spacing w:after="200"/>
-              <w:jc w:val="center"/>
+            </w:pPr>
+            <w:r>
               <w:rPr>
                 <w:rFonts w:ascii="LM Roman 12" w:hAnsi="LM Roman 12"/>
                 <w:spacing w:val="-2"/>
@@ -5532,12 +5523,13 @@
                 <w:szCs w:val="32"/>
                 <w:lang w:eastAsia="en-US" w:bidi="en-US"/>
               </w:rPr>
-            </w:pPr>
-          </w:p>
-        </w:tc>
-        <w:tc>
-          <w:tcPr>
-            <w:tcW w:w="2698" w:type="dxa"/>
+              <w:t>TestAjouterMinesGrille()</w:t>
+            </w:r>
+          </w:p>
+        </w:tc>
+        <w:tc>
+          <w:tcPr>
+            <w:tcW w:w="2697" w:type="dxa"/>
           </w:tcPr>
           <w:p>
             <w:pPr>
@@ -5552,7 +5544,16 @@
                 <w:lang w:eastAsia="en-US" w:bidi="en-US"/>
               </w:rPr>
             </w:pPr>
-            <w:r>
+          </w:p>
+        </w:tc>
+        <w:tc>
+          <w:tcPr>
+            <w:tcW w:w="2698" w:type="dxa"/>
+          </w:tcPr>
+          <w:p>
+            <w:pPr>
+              <w:spacing w:after="200"/>
+              <w:jc w:val="center"/>
               <w:rPr>
                 <w:rFonts w:ascii="LM Roman 12" w:hAnsi="LM Roman 12"/>
                 <w:spacing w:val="-2"/>
@@ -5561,8 +5562,7 @@
                 <w:szCs w:val="32"/>
                 <w:lang w:eastAsia="en-US" w:bidi="en-US"/>
               </w:rPr>
-              <w:t>0</w:t>
-            </w:r>
+            </w:pPr>
             <w:r>
               <w:rPr>
                 <w:rFonts w:ascii="LM Roman 12" w:hAnsi="LM Roman 12"/>
@@ -5572,18 +5572,9 @@
                 <w:szCs w:val="32"/>
                 <w:lang w:eastAsia="en-US" w:bidi="en-US"/>
               </w:rPr>
-              <w:t>ms</w:t>
-            </w:r>
-          </w:p>
-        </w:tc>
-        <w:tc>
-          <w:tcPr>
-            <w:tcW w:w="2698" w:type="dxa"/>
-          </w:tcPr>
-          <w:p>
-            <w:pPr>
-              <w:spacing w:after="200"/>
-              <w:jc w:val="center"/>
+              <w:t>0</w:t>
+            </w:r>
+            <w:r>
               <w:rPr>
                 <w:rFonts w:ascii="LM Roman 12" w:hAnsi="LM Roman 12"/>
                 <w:spacing w:val="-2"/>
@@ -5592,14 +5583,13 @@
                 <w:szCs w:val="32"/>
                 <w:lang w:eastAsia="en-US" w:bidi="en-US"/>
               </w:rPr>
-            </w:pPr>
-          </w:p>
-        </w:tc>
-      </w:tr>
-      <w:tr>
-        <w:tc>
-          <w:tcPr>
-            <w:tcW w:w="2697" w:type="dxa"/>
+              <w:t>ms</w:t>
+            </w:r>
+          </w:p>
+        </w:tc>
+        <w:tc>
+          <w:tcPr>
+            <w:tcW w:w="2698" w:type="dxa"/>
           </w:tcPr>
           <w:p>
             <w:pPr>
@@ -5623,10 +5613,12 @@
                 <w:szCs w:val="32"/>
                 <w:lang w:eastAsia="en-US" w:bidi="en-US"/>
               </w:rPr>
-              <w:t>TestAjouterChiffresGrille()</w:t>
-            </w:r>
-          </w:p>
-        </w:tc>
+              <w:t>Il faut tester que l’ajout des mines a la grille s’effectue correctement</w:t>
+            </w:r>
+          </w:p>
+        </w:tc>
+      </w:tr>
+      <w:tr>
         <w:tc>
           <w:tcPr>
             <w:tcW w:w="2697" w:type="dxa"/>
@@ -5644,16 +5636,7 @@
                 <w:lang w:eastAsia="en-US" w:bidi="en-US"/>
               </w:rPr>
             </w:pPr>
-          </w:p>
-        </w:tc>
-        <w:tc>
-          <w:tcPr>
-            <w:tcW w:w="2698" w:type="dxa"/>
-          </w:tcPr>
-          <w:p>
-            <w:pPr>
-              <w:spacing w:after="200"/>
-              <w:jc w:val="center"/>
+            <w:r>
               <w:rPr>
                 <w:rFonts w:ascii="LM Roman 12" w:hAnsi="LM Roman 12"/>
                 <w:spacing w:val="-2"/>
@@ -5662,8 +5645,18 @@
                 <w:szCs w:val="32"/>
                 <w:lang w:eastAsia="en-US" w:bidi="en-US"/>
               </w:rPr>
-            </w:pPr>
-            <w:r>
+              <w:t>TestAjouterChiffresGrille()</w:t>
+            </w:r>
+          </w:p>
+        </w:tc>
+        <w:tc>
+          <w:tcPr>
+            <w:tcW w:w="2697" w:type="dxa"/>
+          </w:tcPr>
+          <w:p>
+            <w:pPr>
+              <w:spacing w:after="200"/>
+              <w:jc w:val="center"/>
               <w:rPr>
                 <w:rFonts w:ascii="LM Roman 12" w:hAnsi="LM Roman 12"/>
                 <w:spacing w:val="-2"/>
@@ -5672,9 +5665,17 @@
                 <w:szCs w:val="32"/>
                 <w:lang w:eastAsia="en-US" w:bidi="en-US"/>
               </w:rPr>
-              <w:t>0</w:t>
-            </w:r>
-            <w:r>
+            </w:pPr>
+          </w:p>
+        </w:tc>
+        <w:tc>
+          <w:tcPr>
+            <w:tcW w:w="2698" w:type="dxa"/>
+          </w:tcPr>
+          <w:p>
+            <w:pPr>
+              <w:spacing w:after="200"/>
+              <w:jc w:val="center"/>
               <w:rPr>
                 <w:rFonts w:ascii="LM Roman 12" w:hAnsi="LM Roman 12"/>
                 <w:spacing w:val="-2"/>
@@ -5683,18 +5684,8 @@
                 <w:szCs w:val="32"/>
                 <w:lang w:eastAsia="en-US" w:bidi="en-US"/>
               </w:rPr>
-              <w:t>ms</w:t>
-            </w:r>
-          </w:p>
-        </w:tc>
-        <w:tc>
-          <w:tcPr>
-            <w:tcW w:w="2698" w:type="dxa"/>
-          </w:tcPr>
-          <w:p>
-            <w:pPr>
-              <w:spacing w:after="200"/>
-              <w:jc w:val="center"/>
+            </w:pPr>
+            <w:r>
               <w:rPr>
                 <w:rFonts w:ascii="LM Roman 12" w:hAnsi="LM Roman 12"/>
                 <w:spacing w:val="-2"/>
@@ -5703,82 +5694,68 @@
                 <w:szCs w:val="32"/>
                 <w:lang w:eastAsia="en-US" w:bidi="en-US"/>
               </w:rPr>
-            </w:pPr>
-          </w:p>
-        </w:tc>
-      </w:tr>
-      <w:tr>
-        <w:tc>
-          <w:tcPr>
-            <w:tcW w:w="2697" w:type="dxa"/>
-          </w:tcPr>
-          <w:p>
-            <w:pPr>
-              <w:spacing w:after="200"/>
-              <w:jc w:val="center"/>
-              <w:rPr>
-                <w:rFonts w:ascii="LM Roman 12" w:hAnsi="LM Roman 12"/>
-                <w:b/>
-                <w:bCs/>
+              <w:t>0</w:t>
+            </w:r>
+            <w:r>
+              <w:rPr>
+                <w:rFonts w:ascii="LM Roman 12" w:hAnsi="LM Roman 12"/>
                 <w:spacing w:val="-2"/>
                 <w:kern w:val="22"/>
                 <w:sz w:val="32"/>
                 <w:szCs w:val="32"/>
                 <w:lang w:eastAsia="en-US" w:bidi="en-US"/>
               </w:rPr>
-            </w:pPr>
-            <w:r>
-              <w:rPr>
-                <w:rFonts w:ascii="LM Roman 12" w:hAnsi="LM Roman 12"/>
-                <w:b/>
-                <w:bCs/>
+              <w:t>ms</w:t>
+            </w:r>
+          </w:p>
+        </w:tc>
+        <w:tc>
+          <w:tcPr>
+            <w:tcW w:w="2698" w:type="dxa"/>
+          </w:tcPr>
+          <w:p>
+            <w:pPr>
+              <w:spacing w:after="200"/>
+              <w:jc w:val="center"/>
+              <w:rPr>
+                <w:rFonts w:ascii="LM Roman 12" w:hAnsi="LM Roman 12"/>
                 <w:spacing w:val="-2"/>
                 <w:kern w:val="22"/>
                 <w:sz w:val="32"/>
                 <w:szCs w:val="32"/>
                 <w:lang w:eastAsia="en-US" w:bidi="en-US"/>
               </w:rPr>
-              <w:t>CasTest</w:t>
-            </w:r>
-          </w:p>
-        </w:tc>
-        <w:tc>
-          <w:tcPr>
-            <w:tcW w:w="2697" w:type="dxa"/>
-          </w:tcPr>
-          <w:p>
-            <w:pPr>
-              <w:spacing w:after="200"/>
-              <w:jc w:val="center"/>
-              <w:rPr>
-                <w:rFonts w:ascii="LM Roman 12" w:hAnsi="LM Roman 12"/>
-                <w:b/>
-                <w:bCs/>
+            </w:pPr>
+            <w:r>
+              <w:rPr>
+                <w:rFonts w:ascii="LM Roman 12" w:hAnsi="LM Roman 12"/>
                 <w:spacing w:val="-2"/>
                 <w:kern w:val="22"/>
                 <w:sz w:val="32"/>
                 <w:szCs w:val="32"/>
                 <w:lang w:eastAsia="en-US" w:bidi="en-US"/>
               </w:rPr>
-            </w:pPr>
-            <w:r>
-              <w:rPr>
-                <w:rFonts w:ascii="LM Roman 12" w:hAnsi="LM Roman 12"/>
-                <w:b/>
-                <w:bCs/>
+              <w:t xml:space="preserve">Il faut tester que l’ajout des chiffres </w:t>
+            </w:r>
+            <w:r>
+              <w:rPr>
+                <w:rFonts w:ascii="LM Roman 12" w:hAnsi="LM Roman 12"/>
                 <w:spacing w:val="-2"/>
                 <w:kern w:val="22"/>
                 <w:sz w:val="32"/>
                 <w:szCs w:val="32"/>
                 <w:lang w:eastAsia="en-US" w:bidi="en-US"/>
               </w:rPr>
-              <w:t>2</w:t>
-            </w:r>
-          </w:p>
-        </w:tc>
-        <w:tc>
-          <w:tcPr>
-            <w:tcW w:w="2698" w:type="dxa"/>
+              <w:lastRenderedPageBreak/>
+              <w:t>s’effectu correctement</w:t>
+            </w:r>
+          </w:p>
+        </w:tc>
+      </w:tr>
+      <w:tr>
+        <w:tc>
+          <w:tcPr>
+            <w:tcW w:w="2697" w:type="dxa"/>
           </w:tcPr>
           <w:p>
             <w:pPr>
@@ -5806,78 +5783,69 @@
                 <w:szCs w:val="32"/>
                 <w:lang w:eastAsia="en-US" w:bidi="en-US"/>
               </w:rPr>
-              <w:t>13ms</w:t>
-            </w:r>
-          </w:p>
-        </w:tc>
-        <w:tc>
-          <w:tcPr>
-            <w:tcW w:w="2698" w:type="dxa"/>
-          </w:tcPr>
-          <w:p>
-            <w:pPr>
-              <w:spacing w:after="200"/>
-              <w:jc w:val="center"/>
-              <w:rPr>
-                <w:rFonts w:ascii="LM Roman 12" w:hAnsi="LM Roman 12"/>
+              <w:lastRenderedPageBreak/>
+              <w:t>Cas</w:t>
+            </w:r>
+            <w:r>
+              <w:rPr>
+                <w:rFonts w:ascii="LM Roman 12" w:hAnsi="LM Roman 12"/>
+                <w:b/>
+                <w:bCs/>
                 <w:spacing w:val="-2"/>
                 <w:kern w:val="22"/>
                 <w:sz w:val="32"/>
                 <w:szCs w:val="32"/>
                 <w:lang w:eastAsia="en-US" w:bidi="en-US"/>
               </w:rPr>
-            </w:pPr>
-          </w:p>
-        </w:tc>
-      </w:tr>
-      <w:tr>
-        <w:tc>
-          <w:tcPr>
-            <w:tcW w:w="2697" w:type="dxa"/>
-          </w:tcPr>
-          <w:p>
-            <w:pPr>
-              <w:spacing w:after="200"/>
-              <w:jc w:val="center"/>
-              <w:rPr>
-                <w:rFonts w:ascii="LM Roman 12" w:hAnsi="LM Roman 12"/>
+              <w:t>e</w:t>
+            </w:r>
+            <w:r>
+              <w:rPr>
+                <w:rFonts w:ascii="LM Roman 12" w:hAnsi="LM Roman 12"/>
+                <w:b/>
+                <w:bCs/>
                 <w:spacing w:val="-2"/>
                 <w:kern w:val="22"/>
                 <w:sz w:val="32"/>
                 <w:szCs w:val="32"/>
                 <w:lang w:eastAsia="en-US" w:bidi="en-US"/>
               </w:rPr>
-            </w:pPr>
-            <w:r>
-              <w:rPr>
-                <w:rFonts w:ascii="LM Roman 12" w:hAnsi="LM Roman 12"/>
+              <w:t>Test</w:t>
+            </w:r>
+          </w:p>
+        </w:tc>
+        <w:tc>
+          <w:tcPr>
+            <w:tcW w:w="2697" w:type="dxa"/>
+          </w:tcPr>
+          <w:p>
+            <w:pPr>
+              <w:spacing w:after="200"/>
+              <w:jc w:val="center"/>
+              <w:rPr>
+                <w:rFonts w:ascii="LM Roman 12" w:hAnsi="LM Roman 12"/>
+                <w:b/>
+                <w:bCs/>
                 <w:spacing w:val="-2"/>
                 <w:kern w:val="22"/>
                 <w:sz w:val="32"/>
                 <w:szCs w:val="32"/>
                 <w:lang w:eastAsia="en-US" w:bidi="en-US"/>
               </w:rPr>
-              <w:t>TestGetSetEtat()</w:t>
-            </w:r>
-          </w:p>
-        </w:tc>
-        <w:tc>
-          <w:tcPr>
-            <w:tcW w:w="2697" w:type="dxa"/>
-          </w:tcPr>
-          <w:p>
-            <w:pPr>
-              <w:spacing w:after="200"/>
-              <w:jc w:val="center"/>
-              <w:rPr>
-                <w:rFonts w:ascii="LM Roman 12" w:hAnsi="LM Roman 12"/>
+            </w:pPr>
+            <w:r>
+              <w:rPr>
+                <w:rFonts w:ascii="LM Roman 12" w:hAnsi="LM Roman 12"/>
+                <w:b/>
+                <w:bCs/>
                 <w:spacing w:val="-2"/>
                 <w:kern w:val="22"/>
                 <w:sz w:val="32"/>
                 <w:szCs w:val="32"/>
                 <w:lang w:eastAsia="en-US" w:bidi="en-US"/>
               </w:rPr>
-            </w:pPr>
+              <w:t>2</w:t>
+            </w:r>
           </w:p>
         </w:tc>
         <w:tc>
@@ -5890,6 +5858,8 @@
               <w:jc w:val="center"/>
               <w:rPr>
                 <w:rFonts w:ascii="LM Roman 12" w:hAnsi="LM Roman 12"/>
+                <w:b/>
+                <w:bCs/>
                 <w:spacing w:val="-2"/>
                 <w:kern w:val="22"/>
                 <w:sz w:val="32"/>
@@ -5900,13 +5870,15 @@
             <w:r>
               <w:rPr>
                 <w:rFonts w:ascii="LM Roman 12" w:hAnsi="LM Roman 12"/>
+                <w:b/>
+                <w:bCs/>
                 <w:spacing w:val="-2"/>
                 <w:kern w:val="22"/>
                 <w:sz w:val="32"/>
                 <w:szCs w:val="32"/>
                 <w:lang w:eastAsia="en-US" w:bidi="en-US"/>
               </w:rPr>
-              <w:t>12ms</w:t>
+              <w:t>13ms</w:t>
             </w:r>
           </w:p>
         </w:tc>
@@ -5957,7 +5929,7 @@
                 <w:szCs w:val="32"/>
                 <w:lang w:eastAsia="en-US" w:bidi="en-US"/>
               </w:rPr>
-              <w:t>TestGetSetType()</w:t>
+              <w:t>TestGetSetEtat()</w:t>
             </w:r>
           </w:p>
         </w:tc>
@@ -6006,9 +5978,18 @@
                 <w:szCs w:val="32"/>
                 <w:lang w:eastAsia="en-US" w:bidi="en-US"/>
               </w:rPr>
-              <w:t>0</w:t>
-            </w:r>
-            <w:r>
+              <w:t>12ms</w:t>
+            </w:r>
+          </w:p>
+        </w:tc>
+        <w:tc>
+          <w:tcPr>
+            <w:tcW w:w="2698" w:type="dxa"/>
+          </w:tcPr>
+          <w:p>
+            <w:pPr>
+              <w:spacing w:after="200"/>
+              <w:jc w:val="center"/>
               <w:rPr>
                 <w:rFonts w:ascii="LM Roman 12" w:hAnsi="LM Roman 12"/>
                 <w:spacing w:val="-2"/>
@@ -6017,18 +5998,8 @@
                 <w:szCs w:val="32"/>
                 <w:lang w:eastAsia="en-US" w:bidi="en-US"/>
               </w:rPr>
-              <w:t>ms</w:t>
-            </w:r>
-          </w:p>
-        </w:tc>
-        <w:tc>
-          <w:tcPr>
-            <w:tcW w:w="2698" w:type="dxa"/>
-          </w:tcPr>
-          <w:p>
-            <w:pPr>
-              <w:spacing w:after="200"/>
-              <w:jc w:val="center"/>
+            </w:pPr>
+            <w:r>
               <w:rPr>
                 <w:rFonts w:ascii="LM Roman 12" w:hAnsi="LM Roman 12"/>
                 <w:spacing w:val="-2"/>
@@ -6037,7 +6008,8 @@
                 <w:szCs w:val="32"/>
                 <w:lang w:eastAsia="en-US" w:bidi="en-US"/>
               </w:rPr>
-            </w:pPr>
+              <w:t>Tester si on peut écrire et lire l’etat de la case</w:t>
+            </w:r>
           </w:p>
         </w:tc>
       </w:tr>
@@ -6052,8 +6024,6 @@
               <w:jc w:val="center"/>
               <w:rPr>
                 <w:rFonts w:ascii="LM Roman 12" w:hAnsi="LM Roman 12"/>
-                <w:b/>
-                <w:bCs/>
                 <w:spacing w:val="-2"/>
                 <w:kern w:val="22"/>
                 <w:sz w:val="32"/>
@@ -6064,15 +6034,13 @@
             <w:r>
               <w:rPr>
                 <w:rFonts w:ascii="LM Roman 12" w:hAnsi="LM Roman 12"/>
-                <w:b/>
-                <w:bCs/>
                 <w:spacing w:val="-2"/>
                 <w:kern w:val="22"/>
                 <w:sz w:val="32"/>
                 <w:szCs w:val="32"/>
                 <w:lang w:eastAsia="en-US" w:bidi="en-US"/>
               </w:rPr>
-              <w:t>GrilleTest</w:t>
+              <w:t>TestGetSetType()</w:t>
             </w:r>
           </w:p>
         </w:tc>
@@ -6086,8 +6054,6 @@
               <w:jc w:val="center"/>
               <w:rPr>
                 <w:rFonts w:ascii="LM Roman 12" w:hAnsi="LM Roman 12"/>
-                <w:b/>
-                <w:bCs/>
                 <w:spacing w:val="-2"/>
                 <w:kern w:val="22"/>
                 <w:sz w:val="32"/>
@@ -6095,76 +6061,67 @@
                 <w:lang w:eastAsia="en-US" w:bidi="en-US"/>
               </w:rPr>
             </w:pPr>
-            <w:r>
-              <w:rPr>
-                <w:rFonts w:ascii="LM Roman 12" w:hAnsi="LM Roman 12"/>
-                <w:b/>
-                <w:bCs/>
+          </w:p>
+        </w:tc>
+        <w:tc>
+          <w:tcPr>
+            <w:tcW w:w="2698" w:type="dxa"/>
+          </w:tcPr>
+          <w:p>
+            <w:pPr>
+              <w:spacing w:after="200"/>
+              <w:jc w:val="center"/>
+              <w:rPr>
+                <w:rFonts w:ascii="LM Roman 12" w:hAnsi="LM Roman 12"/>
                 <w:spacing w:val="-2"/>
                 <w:kern w:val="22"/>
                 <w:sz w:val="32"/>
                 <w:szCs w:val="32"/>
                 <w:lang w:eastAsia="en-US" w:bidi="en-US"/>
               </w:rPr>
-              <w:t>5</w:t>
-            </w:r>
-          </w:p>
-        </w:tc>
-        <w:tc>
-          <w:tcPr>
-            <w:tcW w:w="2698" w:type="dxa"/>
-          </w:tcPr>
-          <w:p>
-            <w:pPr>
-              <w:spacing w:after="200"/>
-              <w:jc w:val="center"/>
-              <w:rPr>
-                <w:rFonts w:ascii="LM Roman 12" w:hAnsi="LM Roman 12"/>
-                <w:b/>
-                <w:bCs/>
+            </w:pPr>
+            <w:r>
+              <w:rPr>
+                <w:rFonts w:ascii="LM Roman 12" w:hAnsi="LM Roman 12"/>
                 <w:spacing w:val="-2"/>
                 <w:kern w:val="22"/>
                 <w:sz w:val="32"/>
                 <w:szCs w:val="32"/>
                 <w:lang w:eastAsia="en-US" w:bidi="en-US"/>
               </w:rPr>
-            </w:pPr>
-            <w:r>
-              <w:rPr>
-                <w:rFonts w:ascii="LM Roman 12" w:hAnsi="LM Roman 12"/>
-                <w:b/>
-                <w:bCs/>
+              <w:t>0</w:t>
+            </w:r>
+            <w:r>
+              <w:rPr>
+                <w:rFonts w:ascii="LM Roman 12" w:hAnsi="LM Roman 12"/>
                 <w:spacing w:val="-2"/>
                 <w:kern w:val="22"/>
                 <w:sz w:val="32"/>
                 <w:szCs w:val="32"/>
                 <w:lang w:eastAsia="en-US" w:bidi="en-US"/>
               </w:rPr>
-              <w:t>1</w:t>
-            </w:r>
-            <w:r>
-              <w:rPr>
-                <w:rFonts w:ascii="LM Roman 12" w:hAnsi="LM Roman 12"/>
-                <w:b/>
-                <w:bCs/>
+              <w:t>ms</w:t>
+            </w:r>
+          </w:p>
+        </w:tc>
+        <w:tc>
+          <w:tcPr>
+            <w:tcW w:w="2698" w:type="dxa"/>
+          </w:tcPr>
+          <w:p>
+            <w:pPr>
+              <w:spacing w:after="200"/>
+              <w:jc w:val="center"/>
+              <w:rPr>
+                <w:rFonts w:ascii="LM Roman 12" w:hAnsi="LM Roman 12"/>
                 <w:spacing w:val="-2"/>
                 <w:kern w:val="22"/>
                 <w:sz w:val="32"/>
                 <w:szCs w:val="32"/>
                 <w:lang w:eastAsia="en-US" w:bidi="en-US"/>
               </w:rPr>
-              <w:t>ms</w:t>
-            </w:r>
-          </w:p>
-        </w:tc>
-        <w:tc>
-          <w:tcPr>
-            <w:tcW w:w="2698" w:type="dxa"/>
-          </w:tcPr>
-          <w:p>
-            <w:pPr>
-              <w:spacing w:after="200"/>
-              <w:jc w:val="center"/>
+            </w:pPr>
+            <w:r>
               <w:rPr>
                 <w:rFonts w:ascii="LM Roman 12" w:hAnsi="LM Roman 12"/>
                 <w:spacing w:val="-2"/>
@@ -6173,7 +6130,8 @@
                 <w:szCs w:val="32"/>
                 <w:lang w:eastAsia="en-US" w:bidi="en-US"/>
               </w:rPr>
-            </w:pPr>
+              <w:t>Tester si on peut lire et écrire le type de la case</w:t>
+            </w:r>
           </w:p>
         </w:tc>
       </w:tr>
@@ -6188,6 +6146,8 @@
               <w:jc w:val="center"/>
               <w:rPr>
                 <w:rFonts w:ascii="LM Roman 12" w:hAnsi="LM Roman 12"/>
+                <w:b/>
+                <w:bCs/>
                 <w:spacing w:val="-2"/>
                 <w:kern w:val="22"/>
                 <w:sz w:val="32"/>
@@ -6198,13 +6158,15 @@
             <w:r>
               <w:rPr>
                 <w:rFonts w:ascii="LM Roman 12" w:hAnsi="LM Roman 12"/>
+                <w:b/>
+                <w:bCs/>
                 <w:spacing w:val="-2"/>
                 <w:kern w:val="22"/>
                 <w:sz w:val="32"/>
                 <w:szCs w:val="32"/>
                 <w:lang w:eastAsia="en-US" w:bidi="en-US"/>
               </w:rPr>
-              <w:t>TestGetNbCaseRestante()</w:t>
+              <w:t>GrilleTest</w:t>
             </w:r>
           </w:p>
         </w:tc>
@@ -6218,6 +6180,8 @@
               <w:jc w:val="center"/>
               <w:rPr>
                 <w:rFonts w:ascii="LM Roman 12" w:hAnsi="LM Roman 12"/>
+                <w:b/>
+                <w:bCs/>
                 <w:spacing w:val="-2"/>
                 <w:kern w:val="22"/>
                 <w:sz w:val="32"/>
@@ -6225,73 +6189,71 @@
                 <w:lang w:eastAsia="en-US" w:bidi="en-US"/>
               </w:rPr>
             </w:pPr>
-          </w:p>
-        </w:tc>
-        <w:tc>
-          <w:tcPr>
-            <w:tcW w:w="2698" w:type="dxa"/>
-          </w:tcPr>
-          <w:p>
-            <w:pPr>
-              <w:spacing w:after="200"/>
-              <w:jc w:val="center"/>
-              <w:rPr>
-                <w:rFonts w:ascii="LM Roman 12" w:hAnsi="LM Roman 12"/>
+            <w:r>
+              <w:rPr>
+                <w:rFonts w:ascii="LM Roman 12" w:hAnsi="LM Roman 12"/>
+                <w:b/>
+                <w:bCs/>
                 <w:spacing w:val="-2"/>
                 <w:kern w:val="22"/>
                 <w:sz w:val="32"/>
                 <w:szCs w:val="32"/>
                 <w:lang w:eastAsia="en-US" w:bidi="en-US"/>
               </w:rPr>
-            </w:pPr>
-            <w:r>
-              <w:rPr>
-                <w:rFonts w:ascii="LM Roman 12" w:hAnsi="LM Roman 12"/>
+              <w:t>5</w:t>
+            </w:r>
+          </w:p>
+        </w:tc>
+        <w:tc>
+          <w:tcPr>
+            <w:tcW w:w="2698" w:type="dxa"/>
+          </w:tcPr>
+          <w:p>
+            <w:pPr>
+              <w:spacing w:after="200"/>
+              <w:jc w:val="center"/>
+              <w:rPr>
+                <w:rFonts w:ascii="LM Roman 12" w:hAnsi="LM Roman 12"/>
+                <w:b/>
+                <w:bCs/>
                 <w:spacing w:val="-2"/>
                 <w:kern w:val="22"/>
                 <w:sz w:val="32"/>
                 <w:szCs w:val="32"/>
                 <w:lang w:eastAsia="en-US" w:bidi="en-US"/>
               </w:rPr>
-              <w:t>1</w:t>
-            </w:r>
-            <w:r>
-              <w:rPr>
-                <w:rFonts w:ascii="LM Roman 12" w:hAnsi="LM Roman 12"/>
+            </w:pPr>
+            <w:r>
+              <w:rPr>
+                <w:rFonts w:ascii="LM Roman 12" w:hAnsi="LM Roman 12"/>
+                <w:b/>
+                <w:bCs/>
                 <w:spacing w:val="-2"/>
                 <w:kern w:val="22"/>
                 <w:sz w:val="32"/>
                 <w:szCs w:val="32"/>
                 <w:lang w:eastAsia="en-US" w:bidi="en-US"/>
               </w:rPr>
-              <w:t>ms</w:t>
-            </w:r>
-          </w:p>
-        </w:tc>
-        <w:tc>
-          <w:tcPr>
-            <w:tcW w:w="2698" w:type="dxa"/>
-          </w:tcPr>
-          <w:p>
-            <w:pPr>
-              <w:spacing w:after="200"/>
-              <w:jc w:val="center"/>
-              <w:rPr>
-                <w:rFonts w:ascii="LM Roman 12" w:hAnsi="LM Roman 12"/>
+              <w:t>1</w:t>
+            </w:r>
+            <w:r>
+              <w:rPr>
+                <w:rFonts w:ascii="LM Roman 12" w:hAnsi="LM Roman 12"/>
+                <w:b/>
+                <w:bCs/>
                 <w:spacing w:val="-2"/>
                 <w:kern w:val="22"/>
                 <w:sz w:val="32"/>
                 <w:szCs w:val="32"/>
                 <w:lang w:eastAsia="en-US" w:bidi="en-US"/>
               </w:rPr>
-            </w:pPr>
-          </w:p>
-        </w:tc>
-      </w:tr>
-      <w:tr>
-        <w:tc>
-          <w:tcPr>
-            <w:tcW w:w="2697" w:type="dxa"/>
+              <w:t>ms</w:t>
+            </w:r>
+          </w:p>
+        </w:tc>
+        <w:tc>
+          <w:tcPr>
+            <w:tcW w:w="2698" w:type="dxa"/>
           </w:tcPr>
           <w:p>
             <w:pPr>
@@ -6306,7 +6268,18 @@
                 <w:lang w:eastAsia="en-US" w:bidi="en-US"/>
               </w:rPr>
             </w:pPr>
-            <w:r>
+          </w:p>
+        </w:tc>
+      </w:tr>
+      <w:tr>
+        <w:tc>
+          <w:tcPr>
+            <w:tcW w:w="2697" w:type="dxa"/>
+          </w:tcPr>
+          <w:p>
+            <w:pPr>
+              <w:spacing w:after="200"/>
+              <w:jc w:val="center"/>
               <w:rPr>
                 <w:rFonts w:ascii="LM Roman 12" w:hAnsi="LM Roman 12"/>
                 <w:spacing w:val="-2"/>
@@ -6315,18 +6288,8 @@
                 <w:szCs w:val="32"/>
                 <w:lang w:eastAsia="en-US" w:bidi="en-US"/>
               </w:rPr>
-              <w:t>TestGetNbBombes()</w:t>
-            </w:r>
-          </w:p>
-        </w:tc>
-        <w:tc>
-          <w:tcPr>
-            <w:tcW w:w="2697" w:type="dxa"/>
-          </w:tcPr>
-          <w:p>
-            <w:pPr>
-              <w:spacing w:after="200"/>
-              <w:jc w:val="center"/>
+            </w:pPr>
+            <w:r>
               <w:rPr>
                 <w:rFonts w:ascii="LM Roman 12" w:hAnsi="LM Roman 12"/>
                 <w:spacing w:val="-2"/>
@@ -6335,12 +6298,13 @@
                 <w:szCs w:val="32"/>
                 <w:lang w:eastAsia="en-US" w:bidi="en-US"/>
               </w:rPr>
-            </w:pPr>
-          </w:p>
-        </w:tc>
-        <w:tc>
-          <w:tcPr>
-            <w:tcW w:w="2698" w:type="dxa"/>
+              <w:t>TestGetNbCaseRestante()</w:t>
+            </w:r>
+          </w:p>
+        </w:tc>
+        <w:tc>
+          <w:tcPr>
+            <w:tcW w:w="2697" w:type="dxa"/>
           </w:tcPr>
           <w:p>
             <w:pPr>
@@ -6355,7 +6319,16 @@
                 <w:lang w:eastAsia="en-US" w:bidi="en-US"/>
               </w:rPr>
             </w:pPr>
-            <w:r>
+          </w:p>
+        </w:tc>
+        <w:tc>
+          <w:tcPr>
+            <w:tcW w:w="2698" w:type="dxa"/>
+          </w:tcPr>
+          <w:p>
+            <w:pPr>
+              <w:spacing w:after="200"/>
+              <w:jc w:val="center"/>
               <w:rPr>
                 <w:rFonts w:ascii="LM Roman 12" w:hAnsi="LM Roman 12"/>
                 <w:spacing w:val="-2"/>
@@ -6364,18 +6337,8 @@
                 <w:szCs w:val="32"/>
                 <w:lang w:eastAsia="en-US" w:bidi="en-US"/>
               </w:rPr>
-              <w:t>0ms</w:t>
-            </w:r>
-          </w:p>
-        </w:tc>
-        <w:tc>
-          <w:tcPr>
-            <w:tcW w:w="2698" w:type="dxa"/>
-          </w:tcPr>
-          <w:p>
-            <w:pPr>
-              <w:spacing w:after="200"/>
-              <w:jc w:val="center"/>
+            </w:pPr>
+            <w:r>
               <w:rPr>
                 <w:rFonts w:ascii="LM Roman 12" w:hAnsi="LM Roman 12"/>
                 <w:spacing w:val="-2"/>
@@ -6384,19 +6347,9 @@
                 <w:szCs w:val="32"/>
                 <w:lang w:eastAsia="en-US" w:bidi="en-US"/>
               </w:rPr>
-            </w:pPr>
-          </w:p>
-        </w:tc>
-      </w:tr>
-      <w:tr>
-        <w:tc>
-          <w:tcPr>
-            <w:tcW w:w="2697" w:type="dxa"/>
-          </w:tcPr>
-          <w:p>
-            <w:pPr>
-              <w:spacing w:after="200"/>
-              <w:jc w:val="center"/>
+              <w:t>1</w:t>
+            </w:r>
+            <w:r>
               <w:rPr>
                 <w:rFonts w:ascii="LM Roman 12" w:hAnsi="LM Roman 12"/>
                 <w:spacing w:val="-2"/>
@@ -6405,8 +6358,18 @@
                 <w:szCs w:val="32"/>
                 <w:lang w:eastAsia="en-US" w:bidi="en-US"/>
               </w:rPr>
-            </w:pPr>
-            <w:r>
+              <w:t>ms</w:t>
+            </w:r>
+          </w:p>
+        </w:tc>
+        <w:tc>
+          <w:tcPr>
+            <w:tcW w:w="2698" w:type="dxa"/>
+          </w:tcPr>
+          <w:p>
+            <w:pPr>
+              <w:spacing w:after="200"/>
+              <w:jc w:val="center"/>
               <w:rPr>
                 <w:rFonts w:ascii="LM Roman 12" w:hAnsi="LM Roman 12"/>
                 <w:spacing w:val="-2"/>
@@ -6415,18 +6378,8 @@
                 <w:szCs w:val="32"/>
                 <w:lang w:eastAsia="en-US" w:bidi="en-US"/>
               </w:rPr>
-              <w:t>TestGetLargeur()</w:t>
-            </w:r>
-          </w:p>
-        </w:tc>
-        <w:tc>
-          <w:tcPr>
-            <w:tcW w:w="2697" w:type="dxa"/>
-          </w:tcPr>
-          <w:p>
-            <w:pPr>
-              <w:spacing w:after="200"/>
-              <w:jc w:val="center"/>
+            </w:pPr>
+            <w:r>
               <w:rPr>
                 <w:rFonts w:ascii="LM Roman 12" w:hAnsi="LM Roman 12"/>
                 <w:spacing w:val="-2"/>
@@ -6435,12 +6388,15 @@
                 <w:szCs w:val="32"/>
                 <w:lang w:eastAsia="en-US" w:bidi="en-US"/>
               </w:rPr>
-            </w:pPr>
-          </w:p>
-        </w:tc>
-        <w:tc>
-          <w:tcPr>
-            <w:tcW w:w="2698" w:type="dxa"/>
+              <w:t>Il faut tester si on peut obtenir le bon nombre de cases restante avant que la partie soit terminer</w:t>
+            </w:r>
+          </w:p>
+        </w:tc>
+      </w:tr>
+      <w:tr>
+        <w:tc>
+          <w:tcPr>
+            <w:tcW w:w="2697" w:type="dxa"/>
           </w:tcPr>
           <w:p>
             <w:pPr>
@@ -6464,9 +6420,18 @@
                 <w:szCs w:val="32"/>
                 <w:lang w:eastAsia="en-US" w:bidi="en-US"/>
               </w:rPr>
-              <w:t>0</w:t>
-            </w:r>
-            <w:r>
+              <w:t>TestGetNbBombes()</w:t>
+            </w:r>
+          </w:p>
+        </w:tc>
+        <w:tc>
+          <w:tcPr>
+            <w:tcW w:w="2697" w:type="dxa"/>
+          </w:tcPr>
+          <w:p>
+            <w:pPr>
+              <w:spacing w:after="200"/>
+              <w:jc w:val="center"/>
               <w:rPr>
                 <w:rFonts w:ascii="LM Roman 12" w:hAnsi="LM Roman 12"/>
                 <w:spacing w:val="-2"/>
@@ -6475,8 +6440,7 @@
                 <w:szCs w:val="32"/>
                 <w:lang w:eastAsia="en-US" w:bidi="en-US"/>
               </w:rPr>
-              <w:t>ms</w:t>
-            </w:r>
+            </w:pPr>
           </w:p>
         </w:tc>
         <w:tc>
@@ -6496,18 +6460,7 @@
                 <w:lang w:eastAsia="en-US" w:bidi="en-US"/>
               </w:rPr>
             </w:pPr>
-          </w:p>
-        </w:tc>
-      </w:tr>
-      <w:tr>
-        <w:tc>
-          <w:tcPr>
-            <w:tcW w:w="2697" w:type="dxa"/>
-          </w:tcPr>
-          <w:p>
-            <w:pPr>
-              <w:spacing w:after="200"/>
-              <w:jc w:val="center"/>
+            <w:r>
               <w:rPr>
                 <w:rFonts w:ascii="LM Roman 12" w:hAnsi="LM Roman 12"/>
                 <w:spacing w:val="-2"/>
@@ -6516,8 +6469,18 @@
                 <w:szCs w:val="32"/>
                 <w:lang w:eastAsia="en-US" w:bidi="en-US"/>
               </w:rPr>
-            </w:pPr>
-            <w:r>
+              <w:t>0ms</w:t>
+            </w:r>
+          </w:p>
+        </w:tc>
+        <w:tc>
+          <w:tcPr>
+            <w:tcW w:w="2698" w:type="dxa"/>
+          </w:tcPr>
+          <w:p>
+            <w:pPr>
+              <w:spacing w:after="200"/>
+              <w:jc w:val="center"/>
               <w:rPr>
                 <w:rFonts w:ascii="LM Roman 12" w:hAnsi="LM Roman 12"/>
                 <w:spacing w:val="-2"/>
@@ -6526,18 +6489,8 @@
                 <w:szCs w:val="32"/>
                 <w:lang w:eastAsia="en-US" w:bidi="en-US"/>
               </w:rPr>
-              <w:t>TestGetHauteur()</w:t>
-            </w:r>
-          </w:p>
-        </w:tc>
-        <w:tc>
-          <w:tcPr>
-            <w:tcW w:w="2697" w:type="dxa"/>
-          </w:tcPr>
-          <w:p>
-            <w:pPr>
-              <w:spacing w:after="200"/>
-              <w:jc w:val="center"/>
+            </w:pPr>
+            <w:r>
               <w:rPr>
                 <w:rFonts w:ascii="LM Roman 12" w:hAnsi="LM Roman 12"/>
                 <w:spacing w:val="-2"/>
@@ -6546,12 +6499,15 @@
                 <w:szCs w:val="32"/>
                 <w:lang w:eastAsia="en-US" w:bidi="en-US"/>
               </w:rPr>
-            </w:pPr>
-          </w:p>
-        </w:tc>
-        <w:tc>
-          <w:tcPr>
-            <w:tcW w:w="2698" w:type="dxa"/>
+              <w:t>Il faut tester si on peut obtenir le nombre de bombe de la grille</w:t>
+            </w:r>
+          </w:p>
+        </w:tc>
+      </w:tr>
+      <w:tr>
+        <w:tc>
+          <w:tcPr>
+            <w:tcW w:w="2697" w:type="dxa"/>
           </w:tcPr>
           <w:p>
             <w:pPr>
@@ -6575,13 +6531,13 @@
                 <w:szCs w:val="32"/>
                 <w:lang w:eastAsia="en-US" w:bidi="en-US"/>
               </w:rPr>
-              <w:t>0ms</w:t>
-            </w:r>
-          </w:p>
-        </w:tc>
-        <w:tc>
-          <w:tcPr>
-            <w:tcW w:w="2698" w:type="dxa"/>
+              <w:t>TestGetLargeur()</w:t>
+            </w:r>
+          </w:p>
+        </w:tc>
+        <w:tc>
+          <w:tcPr>
+            <w:tcW w:w="2697" w:type="dxa"/>
           </w:tcPr>
           <w:p>
             <w:pPr>
@@ -6598,11 +6554,9 @@
             </w:pPr>
           </w:p>
         </w:tc>
-      </w:tr>
-      <w:tr>
-        <w:tc>
-          <w:tcPr>
-            <w:tcW w:w="2697" w:type="dxa"/>
+        <w:tc>
+          <w:tcPr>
+            <w:tcW w:w="2698" w:type="dxa"/>
           </w:tcPr>
           <w:p>
             <w:pPr>
@@ -6626,19 +6580,9 @@
                 <w:szCs w:val="32"/>
                 <w:lang w:eastAsia="en-US" w:bidi="en-US"/>
               </w:rPr>
-              <w:lastRenderedPageBreak/>
-              <w:t>TestGetGrille()</w:t>
-            </w:r>
-          </w:p>
-        </w:tc>
-        <w:tc>
-          <w:tcPr>
-            <w:tcW w:w="2697" w:type="dxa"/>
-          </w:tcPr>
-          <w:p>
-            <w:pPr>
-              <w:spacing w:after="200"/>
-              <w:jc w:val="center"/>
+              <w:t>0</w:t>
+            </w:r>
+            <w:r>
               <w:rPr>
                 <w:rFonts w:ascii="LM Roman 12" w:hAnsi="LM Roman 12"/>
                 <w:spacing w:val="-2"/>
@@ -6647,7 +6591,8 @@
                 <w:szCs w:val="32"/>
                 <w:lang w:eastAsia="en-US" w:bidi="en-US"/>
               </w:rPr>
-            </w:pPr>
+              <w:t>ms</w:t>
+            </w:r>
           </w:p>
         </w:tc>
         <w:tc>
@@ -6676,9 +6621,20 @@
                 <w:szCs w:val="32"/>
                 <w:lang w:eastAsia="en-US" w:bidi="en-US"/>
               </w:rPr>
-              <w:t>0</w:t>
-            </w:r>
-            <w:r>
+              <w:t xml:space="preserve">Il faut tester si on peut lire correctement la largeur dela grille </w:t>
+            </w:r>
+          </w:p>
+        </w:tc>
+      </w:tr>
+      <w:tr>
+        <w:tc>
+          <w:tcPr>
+            <w:tcW w:w="2697" w:type="dxa"/>
+          </w:tcPr>
+          <w:p>
+            <w:pPr>
+              <w:spacing w:after="200"/>
+              <w:jc w:val="center"/>
               <w:rPr>
                 <w:rFonts w:ascii="LM Roman 12" w:hAnsi="LM Roman 12"/>
                 <w:spacing w:val="-2"/>
@@ -6687,18 +6643,8 @@
                 <w:szCs w:val="32"/>
                 <w:lang w:eastAsia="en-US" w:bidi="en-US"/>
               </w:rPr>
-              <w:t>ms</w:t>
-            </w:r>
-          </w:p>
-        </w:tc>
-        <w:tc>
-          <w:tcPr>
-            <w:tcW w:w="2698" w:type="dxa"/>
-          </w:tcPr>
-          <w:p>
-            <w:pPr>
-              <w:spacing w:after="200"/>
-              <w:jc w:val="center"/>
+            </w:pPr>
+            <w:r>
               <w:rPr>
                 <w:rFonts w:ascii="LM Roman 12" w:hAnsi="LM Roman 12"/>
                 <w:spacing w:val="-2"/>
@@ -6707,7 +6653,222 @@
                 <w:szCs w:val="32"/>
                 <w:lang w:eastAsia="en-US" w:bidi="en-US"/>
               </w:rPr>
-            </w:pPr>
+              <w:t>TestGetHauteur()</w:t>
+            </w:r>
+          </w:p>
+        </w:tc>
+        <w:tc>
+          <w:tcPr>
+            <w:tcW w:w="2697" w:type="dxa"/>
+          </w:tcPr>
+          <w:p>
+            <w:pPr>
+              <w:spacing w:after="200"/>
+              <w:jc w:val="center"/>
+              <w:rPr>
+                <w:rFonts w:ascii="LM Roman 12" w:hAnsi="LM Roman 12"/>
+                <w:spacing w:val="-2"/>
+                <w:kern w:val="22"/>
+                <w:sz w:val="32"/>
+                <w:szCs w:val="32"/>
+                <w:lang w:eastAsia="en-US" w:bidi="en-US"/>
+              </w:rPr>
+            </w:pPr>
+          </w:p>
+        </w:tc>
+        <w:tc>
+          <w:tcPr>
+            <w:tcW w:w="2698" w:type="dxa"/>
+          </w:tcPr>
+          <w:p>
+            <w:pPr>
+              <w:spacing w:after="200"/>
+              <w:jc w:val="center"/>
+              <w:rPr>
+                <w:rFonts w:ascii="LM Roman 12" w:hAnsi="LM Roman 12"/>
+                <w:spacing w:val="-2"/>
+                <w:kern w:val="22"/>
+                <w:sz w:val="32"/>
+                <w:szCs w:val="32"/>
+                <w:lang w:eastAsia="en-US" w:bidi="en-US"/>
+              </w:rPr>
+            </w:pPr>
+            <w:r>
+              <w:rPr>
+                <w:rFonts w:ascii="LM Roman 12" w:hAnsi="LM Roman 12"/>
+                <w:spacing w:val="-2"/>
+                <w:kern w:val="22"/>
+                <w:sz w:val="32"/>
+                <w:szCs w:val="32"/>
+                <w:lang w:eastAsia="en-US" w:bidi="en-US"/>
+              </w:rPr>
+              <w:t>0ms</w:t>
+            </w:r>
+          </w:p>
+        </w:tc>
+        <w:tc>
+          <w:tcPr>
+            <w:tcW w:w="2698" w:type="dxa"/>
+          </w:tcPr>
+          <w:p>
+            <w:pPr>
+              <w:spacing w:after="200"/>
+              <w:jc w:val="center"/>
+              <w:rPr>
+                <w:rFonts w:ascii="LM Roman 12" w:hAnsi="LM Roman 12"/>
+                <w:spacing w:val="-2"/>
+                <w:kern w:val="22"/>
+                <w:sz w:val="32"/>
+                <w:szCs w:val="32"/>
+                <w:lang w:eastAsia="en-US" w:bidi="en-US"/>
+              </w:rPr>
+            </w:pPr>
+            <w:r>
+              <w:rPr>
+                <w:rFonts w:ascii="LM Roman 12" w:hAnsi="LM Roman 12"/>
+                <w:spacing w:val="-2"/>
+                <w:kern w:val="22"/>
+                <w:sz w:val="32"/>
+                <w:szCs w:val="32"/>
+                <w:lang w:eastAsia="en-US" w:bidi="en-US"/>
+              </w:rPr>
+              <w:t xml:space="preserve">Il faut tester si on peut lire </w:t>
+            </w:r>
+            <w:r>
+              <w:rPr>
+                <w:rFonts w:ascii="LM Roman 12" w:hAnsi="LM Roman 12"/>
+                <w:spacing w:val="-2"/>
+                <w:kern w:val="22"/>
+                <w:sz w:val="32"/>
+                <w:szCs w:val="32"/>
+                <w:lang w:eastAsia="en-US" w:bidi="en-US"/>
+              </w:rPr>
+              <w:lastRenderedPageBreak/>
+              <w:t>correctement la hauteur de la grille</w:t>
+            </w:r>
+          </w:p>
+        </w:tc>
+      </w:tr>
+      <w:tr>
+        <w:tc>
+          <w:tcPr>
+            <w:tcW w:w="2697" w:type="dxa"/>
+          </w:tcPr>
+          <w:p>
+            <w:pPr>
+              <w:spacing w:after="200"/>
+              <w:jc w:val="center"/>
+              <w:rPr>
+                <w:rFonts w:ascii="LM Roman 12" w:hAnsi="LM Roman 12"/>
+                <w:spacing w:val="-2"/>
+                <w:kern w:val="22"/>
+                <w:sz w:val="32"/>
+                <w:szCs w:val="32"/>
+                <w:lang w:eastAsia="en-US" w:bidi="en-US"/>
+              </w:rPr>
+            </w:pPr>
+            <w:r>
+              <w:rPr>
+                <w:rFonts w:ascii="LM Roman 12" w:hAnsi="LM Roman 12"/>
+                <w:spacing w:val="-2"/>
+                <w:kern w:val="22"/>
+                <w:sz w:val="32"/>
+                <w:szCs w:val="32"/>
+                <w:lang w:eastAsia="en-US" w:bidi="en-US"/>
+              </w:rPr>
+              <w:lastRenderedPageBreak/>
+              <w:t>TestGetGrille()</w:t>
+            </w:r>
+          </w:p>
+        </w:tc>
+        <w:tc>
+          <w:tcPr>
+            <w:tcW w:w="2697" w:type="dxa"/>
+          </w:tcPr>
+          <w:p>
+            <w:pPr>
+              <w:spacing w:after="200"/>
+              <w:jc w:val="center"/>
+              <w:rPr>
+                <w:rFonts w:ascii="LM Roman 12" w:hAnsi="LM Roman 12"/>
+                <w:spacing w:val="-2"/>
+                <w:kern w:val="22"/>
+                <w:sz w:val="32"/>
+                <w:szCs w:val="32"/>
+                <w:lang w:eastAsia="en-US" w:bidi="en-US"/>
+              </w:rPr>
+            </w:pPr>
+          </w:p>
+        </w:tc>
+        <w:tc>
+          <w:tcPr>
+            <w:tcW w:w="2698" w:type="dxa"/>
+          </w:tcPr>
+          <w:p>
+            <w:pPr>
+              <w:spacing w:after="200"/>
+              <w:jc w:val="center"/>
+              <w:rPr>
+                <w:rFonts w:ascii="LM Roman 12" w:hAnsi="LM Roman 12"/>
+                <w:spacing w:val="-2"/>
+                <w:kern w:val="22"/>
+                <w:sz w:val="32"/>
+                <w:szCs w:val="32"/>
+                <w:lang w:eastAsia="en-US" w:bidi="en-US"/>
+              </w:rPr>
+            </w:pPr>
+            <w:r>
+              <w:rPr>
+                <w:rFonts w:ascii="LM Roman 12" w:hAnsi="LM Roman 12"/>
+                <w:spacing w:val="-2"/>
+                <w:kern w:val="22"/>
+                <w:sz w:val="32"/>
+                <w:szCs w:val="32"/>
+                <w:lang w:eastAsia="en-US" w:bidi="en-US"/>
+              </w:rPr>
+              <w:t>0</w:t>
+            </w:r>
+            <w:r>
+              <w:rPr>
+                <w:rFonts w:ascii="LM Roman 12" w:hAnsi="LM Roman 12"/>
+                <w:spacing w:val="-2"/>
+                <w:kern w:val="22"/>
+                <w:sz w:val="32"/>
+                <w:szCs w:val="32"/>
+                <w:lang w:eastAsia="en-US" w:bidi="en-US"/>
+              </w:rPr>
+              <w:t>ms</w:t>
+            </w:r>
+          </w:p>
+        </w:tc>
+        <w:tc>
+          <w:tcPr>
+            <w:tcW w:w="2698" w:type="dxa"/>
+          </w:tcPr>
+          <w:p>
+            <w:pPr>
+              <w:spacing w:after="200"/>
+              <w:jc w:val="center"/>
+              <w:rPr>
+                <w:rFonts w:ascii="LM Roman 12" w:hAnsi="LM Roman 12"/>
+                <w:spacing w:val="-2"/>
+                <w:kern w:val="22"/>
+                <w:sz w:val="32"/>
+                <w:szCs w:val="32"/>
+                <w:lang w:eastAsia="en-US" w:bidi="en-US"/>
+              </w:rPr>
+            </w:pPr>
+            <w:r>
+              <w:rPr>
+                <w:rFonts w:ascii="LM Roman 12" w:hAnsi="LM Roman 12"/>
+                <w:spacing w:val="-2"/>
+                <w:kern w:val="22"/>
+                <w:sz w:val="32"/>
+                <w:szCs w:val="32"/>
+                <w:lang w:eastAsia="en-US" w:bidi="en-US"/>
+              </w:rPr>
+              <w:t>Il faut tester si on peut obtenir le grille de case(interne a la case grille)</w:t>
+            </w:r>
           </w:p>
         </w:tc>
       </w:tr>

</xml_diff>